<commit_message>
added updated video links
</commit_message>
<xml_diff>
--- a/documentation/Spring2022/Final Report.docx
+++ b/documentation/Spring2022/Final Report.docx
@@ -14362,7 +14362,17 @@
           <w:szCs w:val="24"/>
           <w:highlight w:val="white"/>
         </w:rPr>
-        <w:t xml:space="preserve">Poster video </w:t>
+        <w:t xml:space="preserve">Poster </w:t>
+      </w:r>
+      <w:proofErr w:type="gramStart"/>
+      <w:r>
+        <w:rPr>
+          <w:color w:val="020202"/>
+          <w:sz w:val="24"/>
+          <w:szCs w:val="24"/>
+          <w:highlight w:val="white"/>
+        </w:rPr>
+        <w:t xml:space="preserve">video </w:t>
       </w:r>
       <w:r>
         <w:rPr>
@@ -14372,8 +14382,9 @@
           <w:szCs w:val="24"/>
           <w:highlight w:val="white"/>
         </w:rPr>
-        <w:t>(Please download it and play it as the</w:t>
-      </w:r>
+        <w:t>:</w:t>
+      </w:r>
+      <w:proofErr w:type="gramEnd"/>
       <w:r>
         <w:rPr>
           <w:b/>
@@ -14382,101 +14393,103 @@
           <w:szCs w:val="24"/>
           <w:highlight w:val="white"/>
         </w:rPr>
-        <w:t xml:space="preserve"> online player plays the video in reduced quality)</w:t>
-      </w:r>
-      <w:r>
+        <w:t xml:space="preserve"> </w:t>
+      </w:r>
+      <w:hyperlink r:id="rId53" w:history="1">
+        <w:r>
+          <w:rPr>
+            <w:rStyle w:val="Hyperlink"/>
+            <w:bCs/>
+            <w:sz w:val="24"/>
+            <w:szCs w:val="24"/>
+          </w:rPr>
+          <w:t>https://youtu.be/kQtJN9rcCzg</w:t>
+        </w:r>
+      </w:hyperlink>
+    </w:p>
+    <w:p>
+      <w:pPr>
+        <w:numPr>
+          <w:ilvl w:val="0"/>
+          <w:numId w:val="6"/>
+        </w:numPr>
         <w:rPr>
           <w:color w:val="020202"/>
           <w:sz w:val="24"/>
           <w:szCs w:val="24"/>
           <w:highlight w:val="white"/>
         </w:rPr>
-        <w:t xml:space="preserve">: </w:t>
-      </w:r>
-      <w:hyperlink r:id="rId53" w:history="1">
+      </w:pPr>
+      <w:r>
+        <w:rPr>
+          <w:color w:val="020202"/>
+          <w:sz w:val="24"/>
+          <w:szCs w:val="24"/>
+          <w:highlight w:val="white"/>
+        </w:rPr>
+        <w:t xml:space="preserve">Demo video: </w:t>
+      </w:r>
+      <w:hyperlink r:id="rId54" w:history="1">
+        <w:r>
+          <w:rPr>
+            <w:rStyle w:val="Hyperlink"/>
+            <w:bCs/>
+            <w:sz w:val="24"/>
+            <w:szCs w:val="24"/>
+          </w:rPr>
+          <w:t>https://youtu.be/cQ3h20ebQ70</w:t>
+        </w:r>
+      </w:hyperlink>
+    </w:p>
+    <w:p>
+      <w:pPr>
+        <w:numPr>
+          <w:ilvl w:val="0"/>
+          <w:numId w:val="6"/>
+        </w:numPr>
+        <w:rPr>
+          <w:color w:val="020202"/>
+          <w:sz w:val="24"/>
+          <w:szCs w:val="24"/>
+          <w:highlight w:val="white"/>
+        </w:rPr>
+      </w:pPr>
+      <w:r>
+        <w:rPr>
+          <w:color w:val="020202"/>
+          <w:sz w:val="24"/>
+          <w:szCs w:val="24"/>
+          <w:highlight w:val="white"/>
+        </w:rPr>
+        <w:t xml:space="preserve">Combined video of poster and demo: </w:t>
+      </w:r>
+      <w:hyperlink r:id="rId55" w:history="1">
         <w:r>
           <w:rPr>
             <w:rStyle w:val="Hyperlink"/>
             <w:sz w:val="24"/>
             <w:szCs w:val="24"/>
           </w:rPr>
-          <w:t>https://drive.google.com/file/d/1C2K91re-RTAN0WZuwTA-6F4-Wp9SYL7E/view</w:t>
+          <w:t>https://youtu.be/wslAbMgIf7k</w:t>
         </w:r>
       </w:hyperlink>
-    </w:p>
-    <w:p>
-      <w:pPr>
-        <w:ind w:left="720"/>
-        <w:rPr>
+      <w:r>
+        <w:rPr>
+          <w:color w:val="020202"/>
+          <w:sz w:val="24"/>
+          <w:szCs w:val="24"/>
+        </w:rPr>
+        <w:br/>
+      </w:r>
+      <w:r>
+        <w:rPr>
+          <w:color w:val="020202"/>
           <w:sz w:val="24"/>
           <w:szCs w:val="24"/>
           <w:highlight w:val="white"/>
         </w:rPr>
-      </w:pPr>
-    </w:p>
-    <w:p>
-      <w:pPr>
-        <w:numPr>
-          <w:ilvl w:val="0"/>
-          <w:numId w:val="6"/>
-        </w:numPr>
-        <w:rPr>
-          <w:color w:val="020202"/>
-          <w:sz w:val="24"/>
-          <w:szCs w:val="24"/>
-          <w:highlight w:val="white"/>
-        </w:rPr>
-      </w:pPr>
-      <w:r>
-        <w:rPr>
-          <w:color w:val="020202"/>
-          <w:sz w:val="24"/>
-          <w:szCs w:val="24"/>
-          <w:highlight w:val="white"/>
-        </w:rPr>
-        <w:t xml:space="preserve">Demo video: </w:t>
-      </w:r>
-      <w:r>
-        <w:rPr>
-          <w:b/>
-          <w:color w:val="020202"/>
-          <w:sz w:val="24"/>
-          <w:szCs w:val="24"/>
-          <w:highlight w:val="white"/>
-        </w:rPr>
-        <w:t>(Please</w:t>
-      </w:r>
-      <w:r>
-        <w:rPr>
-          <w:b/>
-          <w:color w:val="020202"/>
-          <w:sz w:val="24"/>
-          <w:szCs w:val="24"/>
-          <w:highlight w:val="white"/>
-        </w:rPr>
-        <w:t xml:space="preserve"> download and play it)</w:t>
-      </w:r>
-      <w:r>
-        <w:rPr>
-          <w:color w:val="020202"/>
-          <w:sz w:val="24"/>
-          <w:szCs w:val="24"/>
-          <w:highlight w:val="white"/>
-        </w:rPr>
-        <w:t xml:space="preserve">: </w:t>
-      </w:r>
-      <w:hyperlink r:id="rId54">
-        <w:r>
-          <w:rPr>
-            <w:color w:val="1155CC"/>
-            <w:sz w:val="24"/>
-            <w:szCs w:val="24"/>
-            <w:highlight w:val="white"/>
-            <w:u w:val="single"/>
-          </w:rPr>
-          <w:t>https://drive.google.com/file/d/19PmtPxsngawPRL8IfBehqNA0vjBVT8J0/view?usp=sharing</w:t>
-        </w:r>
-      </w:hyperlink>
+        <w:br/>
+      </w:r>
     </w:p>
     <w:sectPr>
       <w:pgSz w:w="12240" w:h="15840"/>
@@ -17577,6 +17590,17 @@
       <w:shd w:val="clear" w:color="auto" w:fill="E1DFDD"/>
     </w:rPr>
   </w:style>
+  <w:style w:type="paragraph" w:styleId="ListParagraph">
+    <w:name w:val="List Paragraph"/>
+    <w:basedOn w:val="Normal"/>
+    <w:uiPriority w:val="34"/>
+    <w:qFormat/>
+    <w:rsid w:val="00E97C89"/>
+    <w:pPr>
+      <w:ind w:left="720"/>
+      <w:contextualSpacing/>
+    </w:pPr>
+  </w:style>
 </w:styles>
 </file>
 

</xml_diff>